<commit_message>
I.Fix wrong description in docx: forgot that the instruction set can directly store the data in RAM into R0, resulting in an extra step of writing. II.Introducing 8bit instruction set v2.
</commit_message>
<xml_diff>
--- a/8bit_design/8bit-CPU.docx
+++ b/8bit_design/8bit-CPU.docx
@@ -5657,7 +5657,20 @@
                               <w:rPr>
                                 <w:lang w:val="en-US"/>
                               </w:rPr>
-                              <w:t>R1 = RAM[R1]</w:t>
+                              <w:t>R</w:t>
+                            </w:r>
+                            <w:r>
+                              <w:rPr>
+                                <w:rFonts w:hint="eastAsia"/>
+                                <w:lang w:val="en-US"/>
+                              </w:rPr>
+                              <w:t>0</w:t>
+                            </w:r>
+                            <w:r>
+                              <w:rPr>
+                                <w:lang w:val="en-US"/>
+                              </w:rPr>
+                              <w:t xml:space="preserve"> = RAM[R1]</w:t>
                             </w:r>
                             <w:r>
                               <w:rPr>
@@ -5682,10 +5695,18 @@
                             </w:r>
                             <w:r>
                               <w:rPr>
-                                <w:color w:val="538135" w:themeColor="accent6" w:themeShade="BF"/>
-                                <w:lang w:val="en-US"/>
-                              </w:rPr>
-                              <w:t xml:space="preserve">1 = </w:t>
+                                <w:rFonts w:hint="eastAsia"/>
+                                <w:color w:val="538135" w:themeColor="accent6" w:themeShade="BF"/>
+                                <w:lang w:val="en-US"/>
+                              </w:rPr>
+                              <w:t>0</w:t>
+                            </w:r>
+                            <w:r>
+                              <w:rPr>
+                                <w:color w:val="538135" w:themeColor="accent6" w:themeShade="BF"/>
+                                <w:lang w:val="en-US"/>
+                              </w:rPr>
+                              <w:t xml:space="preserve"> = </w:t>
                             </w:r>
                             <w:proofErr w:type="gramStart"/>
                             <w:r>
@@ -5734,55 +5755,6 @@
                                 <w:lang w:val="en-US"/>
                               </w:rPr>
                               <w:t>]</w:t>
-                            </w:r>
-                          </w:p>
-                          <w:p>
-                            <w:pPr>
-                              <w:rPr>
-                                <w:lang w:val="en-US"/>
-                              </w:rPr>
-                            </w:pPr>
-                            <w:r>
-                              <w:rPr>
-                                <w:lang w:val="en-US"/>
-                              </w:rPr>
-                              <w:t>R0 = R1</w:t>
-                            </w:r>
-                            <w:r>
-                              <w:rPr>
-                                <w:lang w:val="en-US"/>
-                              </w:rPr>
-                              <w:t xml:space="preserve"> # </w:t>
-                            </w:r>
-                            <w:r>
-                              <w:rPr>
-                                <w:color w:val="538135" w:themeColor="accent6" w:themeShade="BF"/>
-                                <w:lang w:val="en-US"/>
-                              </w:rPr>
-                              <w:t>R0=a[</w:t>
-                            </w:r>
-                            <w:proofErr w:type="spellStart"/>
-                            <w:r>
-                              <w:rPr>
-                                <w:color w:val="538135" w:themeColor="accent6" w:themeShade="BF"/>
-                                <w:lang w:val="en-US"/>
-                              </w:rPr>
-                              <w:t>i</w:t>
-                            </w:r>
-                            <w:proofErr w:type="spellEnd"/>
-                            <w:r>
-                              <w:rPr>
-                                <w:color w:val="538135" w:themeColor="accent6" w:themeShade="BF"/>
-                                <w:lang w:val="en-US"/>
-                              </w:rPr>
-                              <w:t>]</w:t>
-                            </w:r>
-                            <w:r>
-                              <w:rPr>
-                                <w:color w:val="538135" w:themeColor="accent6" w:themeShade="BF"/>
-                                <w:lang w:val="en-US"/>
-                              </w:rPr>
-                              <w:t xml:space="preserve"> </w:t>
                             </w:r>
                           </w:p>
                           <w:p>
@@ -6330,7 +6302,11 @@
           </mc:Choice>
           <mc:Fallback>
             <w:pict>
-              <v:shape w14:anchorId="656D0E3A" id="_x0000_s1029" type="#_x0000_t202" style="width:391.55pt;height:359.4pt;visibility:visible;mso-wrap-style:square;mso-left-percent:-10001;mso-top-percent:-10001;mso-position-horizontal:absolute;mso-position-horizontal-relative:char;mso-position-vertical:absolute;mso-position-vertical-relative:line;mso-left-percent:-10001;mso-top-percent:-10001;v-text-anchor:top" o:gfxdata="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" fillcolor="white [3201]" strokeweight=".5pt">
+              <v:shapetype w14:anchorId="656D0E3A" id="_x0000_t202" coordsize="21600,21600" o:spt="202" path="m,l,21600r21600,l21600,xe">
+                <v:stroke joinstyle="miter"/>
+                <v:path gradientshapeok="t" o:connecttype="rect"/>
+              </v:shapetype>
+              <v:shape id="_x0000_s1029" type="#_x0000_t202" style="width:391.55pt;height:359.4pt;visibility:visible;mso-wrap-style:square;mso-left-percent:-10001;mso-top-percent:-10001;mso-position-horizontal:absolute;mso-position-horizontal-relative:char;mso-position-vertical:absolute;mso-position-vertical-relative:line;mso-left-percent:-10001;mso-top-percent:-10001;v-text-anchor:top" o:gfxdata="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" fillcolor="white [3201]" strokeweight=".5pt">
                 <v:textbox>
                   <w:txbxContent>
                     <w:p>
@@ -6525,7 +6501,6 @@
                     <w:p>
                       <w:pPr>
                         <w:rPr>
-                          <w:rFonts w:hint="eastAsia"/>
                           <w:color w:val="538135" w:themeColor="accent6" w:themeShade="BF"/>
                           <w:lang w:val="en-US"/>
                         </w:rPr>
@@ -6753,7 +6728,20 @@
                         <w:rPr>
                           <w:lang w:val="en-US"/>
                         </w:rPr>
-                        <w:t>R1 = RAM[R1]</w:t>
+                        <w:t>R</w:t>
+                      </w:r>
+                      <w:r>
+                        <w:rPr>
+                          <w:rFonts w:hint="eastAsia"/>
+                          <w:lang w:val="en-US"/>
+                        </w:rPr>
+                        <w:t>0</w:t>
+                      </w:r>
+                      <w:r>
+                        <w:rPr>
+                          <w:lang w:val="en-US"/>
+                        </w:rPr>
+                        <w:t xml:space="preserve"> = RAM[R1]</w:t>
                       </w:r>
                       <w:r>
                         <w:rPr>
@@ -6778,10 +6766,18 @@
                       </w:r>
                       <w:r>
                         <w:rPr>
-                          <w:color w:val="538135" w:themeColor="accent6" w:themeShade="BF"/>
-                          <w:lang w:val="en-US"/>
-                        </w:rPr>
-                        <w:t xml:space="preserve">1 = </w:t>
+                          <w:rFonts w:hint="eastAsia"/>
+                          <w:color w:val="538135" w:themeColor="accent6" w:themeShade="BF"/>
+                          <w:lang w:val="en-US"/>
+                        </w:rPr>
+                        <w:t>0</w:t>
+                      </w:r>
+                      <w:r>
+                        <w:rPr>
+                          <w:color w:val="538135" w:themeColor="accent6" w:themeShade="BF"/>
+                          <w:lang w:val="en-US"/>
+                        </w:rPr>
+                        <w:t xml:space="preserve"> = </w:t>
                       </w:r>
                       <w:proofErr w:type="gramStart"/>
                       <w:r>
@@ -6830,55 +6826,6 @@
                           <w:lang w:val="en-US"/>
                         </w:rPr>
                         <w:t>]</w:t>
-                      </w:r>
-                    </w:p>
-                    <w:p>
-                      <w:pPr>
-                        <w:rPr>
-                          <w:lang w:val="en-US"/>
-                        </w:rPr>
-                      </w:pPr>
-                      <w:r>
-                        <w:rPr>
-                          <w:lang w:val="en-US"/>
-                        </w:rPr>
-                        <w:t>R0 = R1</w:t>
-                      </w:r>
-                      <w:r>
-                        <w:rPr>
-                          <w:lang w:val="en-US"/>
-                        </w:rPr>
-                        <w:t xml:space="preserve"> # </w:t>
-                      </w:r>
-                      <w:r>
-                        <w:rPr>
-                          <w:color w:val="538135" w:themeColor="accent6" w:themeShade="BF"/>
-                          <w:lang w:val="en-US"/>
-                        </w:rPr>
-                        <w:t>R0=a[</w:t>
-                      </w:r>
-                      <w:proofErr w:type="spellStart"/>
-                      <w:r>
-                        <w:rPr>
-                          <w:color w:val="538135" w:themeColor="accent6" w:themeShade="BF"/>
-                          <w:lang w:val="en-US"/>
-                        </w:rPr>
-                        <w:t>i</w:t>
-                      </w:r>
-                      <w:proofErr w:type="spellEnd"/>
-                      <w:r>
-                        <w:rPr>
-                          <w:color w:val="538135" w:themeColor="accent6" w:themeShade="BF"/>
-                          <w:lang w:val="en-US"/>
-                        </w:rPr>
-                        <w:t>]</w:t>
-                      </w:r>
-                      <w:r>
-                        <w:rPr>
-                          <w:color w:val="538135" w:themeColor="accent6" w:themeShade="BF"/>
-                          <w:lang w:val="en-US"/>
-                        </w:rPr>
-                        <w:t xml:space="preserve"> </w:t>
                       </w:r>
                     </w:p>
                     <w:p>
@@ -7111,7 +7058,6 @@
                     <w:p>
                       <w:pPr>
                         <w:rPr>
-                          <w:rFonts w:hint="eastAsia"/>
                           <w:color w:val="538135" w:themeColor="accent6" w:themeShade="BF"/>
                           <w:lang w:val="en-US"/>
                         </w:rPr>
@@ -7310,14 +7256,7 @@
                           <w:color w:val="538135" w:themeColor="accent6" w:themeShade="BF"/>
                           <w:lang w:val="en-US"/>
                         </w:rPr>
-                        <w:t xml:space="preserve"> + </w:t>
-                      </w:r>
-                      <w:r>
-                        <w:rPr>
-                          <w:color w:val="538135" w:themeColor="accent6" w:themeShade="BF"/>
-                          <w:lang w:val="en-US"/>
-                        </w:rPr>
-                        <w:t>2</w:t>
+                        <w:t xml:space="preserve"> + 2</w:t>
                       </w:r>
                     </w:p>
                     <w:p>
@@ -12005,7 +11944,7 @@
           <w:lang w:val="zh-CN"/>
         </w:rPr>
         <w:drawing>
-          <wp:inline distT="0" distB="0" distL="0" distR="0" wp14:anchorId="28A02BD4" wp14:editId="127F04F9">
+          <wp:inline distT="0" distB="0" distL="0" distR="0" wp14:anchorId="28A02BD4" wp14:editId="15248046">
             <wp:extent cx="5943600" cy="3343275"/>
             <wp:effectExtent l="0" t="0" r="0" b="0"/>
             <wp:docPr id="1979932705" name="Picture 2"/>
@@ -12897,7 +12836,7 @@
           <w:lang w:val="en-US"/>
         </w:rPr>
         <w:drawing>
-          <wp:inline distT="0" distB="0" distL="0" distR="0" wp14:anchorId="2E9DC1C8" wp14:editId="0E1D3B77">
+          <wp:inline distT="0" distB="0" distL="0" distR="0" wp14:anchorId="2E9DC1C8" wp14:editId="3951E0A9">
             <wp:extent cx="5943600" cy="3343275"/>
             <wp:effectExtent l="0" t="0" r="0" b="0"/>
             <wp:docPr id="153409627" name="Picture 4"/>
@@ -14156,13 +14095,7 @@
         <w:rPr>
           <w:rFonts w:hint="eastAsia"/>
         </w:rPr>
-        <w:t>被更新数据。</w:t>
-      </w:r>
-      <w:r>
-        <w:rPr>
-          <w:rFonts w:hint="eastAsia"/>
-        </w:rPr>
-        <w:t>所以，</w:t>
+        <w:t>被更新数据。所以，</w:t>
       </w:r>
       <w:r>
         <w:rPr>
@@ -14348,12 +14281,10 @@
       </w:r>
     </w:p>
     <w:p>
-      <w:pPr>
-        <w:rPr>
-          <w:rFonts w:hint="eastAsia"/>
-        </w:rPr>
-      </w:pPr>
-      <w:r>
+      <w:r>
+        <w:rPr>
+          <w:noProof/>
+        </w:rPr>
         <w:drawing>
           <wp:inline distT="0" distB="0" distL="0" distR="0" wp14:anchorId="7AB84C07" wp14:editId="59749DDD">
             <wp:extent cx="5943600" cy="2858135"/>

</xml_diff>